<commit_message>
updated documentation and setting for TdBench 8.01.04
</commit_message>
<xml_diff>
--- a/TdBench 8.01 User Guide.docx
+++ b/TdBench 8.01 User Guide.docx
@@ -7090,7 +7090,7 @@
         <w:t>time,</w:t>
       </w:r>
       <w:r>
-        <w:t xml:space="preserve"> you can save the commands from a prior test and edit them into a command file that you want to run again and again. </w:t>
+        <w:t xml:space="preserve"> you can save the commands from a prior test and edit them into a command file that you want to run again and again.</w:t>
       </w:r>
     </w:p>
     <w:p>
@@ -7759,13 +7759,7 @@
     </w:p>
     <w:p>
       <w:r>
-        <w:t xml:space="preserve">(Hint: all input is saved in the trace buffer. </w:t>
-      </w:r>
-      <w:r>
-        <w:t xml:space="preserve">Use “trace clear” at the end of tdbench.tdb to clear the setup statement so they don’t end up as the first rows </w:t>
-      </w:r>
-      <w:r>
-        <w:t xml:space="preserve">saved in the script from a prior test) </w:t>
+        <w:t xml:space="preserve">(Hint: all input is saved in the trace buffer. Use “trace clear” at the end of tdbench.tdb to clear the setup statement so they don’t end up as the first rows saved in the script from a prior test) </w:t>
       </w:r>
     </w:p>
     <w:p>
@@ -8738,25 +8732,7 @@
           <w:rPr>
             <w:rStyle w:val="Hyperlink"/>
           </w:rPr>
-          <w:t xml:space="preserve">One Tool, Many </w:t>
-        </w:r>
-        <w:r>
-          <w:rPr>
-            <w:rStyle w:val="Hyperlink"/>
-          </w:rPr>
-          <w:t>D</w:t>
-        </w:r>
-        <w:r>
-          <w:rPr>
-            <w:rStyle w:val="Hyperlink"/>
-          </w:rPr>
-          <w:t>a</w:t>
-        </w:r>
-        <w:r>
-          <w:rPr>
-            <w:rStyle w:val="Hyperlink"/>
-          </w:rPr>
-          <w:t>tabases</w:t>
+          <w:t>One Tool, Many Databases</w:t>
         </w:r>
       </w:hyperlink>
       <w:r>
@@ -9766,21 +9742,7 @@
             <w:rStyle w:val="Hyperlink"/>
             <w:sz w:val="20"/>
           </w:rPr>
-          <w:t>cla</w:t>
-        </w:r>
-        <w:r>
-          <w:rPr>
-            <w:rStyle w:val="Hyperlink"/>
-            <w:sz w:val="20"/>
-          </w:rPr>
-          <w:t>s</w:t>
-        </w:r>
-        <w:r>
-          <w:rPr>
-            <w:rStyle w:val="Hyperlink"/>
-            <w:sz w:val="20"/>
-          </w:rPr>
-          <w:t>s</w:t>
+          <w:t>class</w:t>
         </w:r>
       </w:hyperlink>
       <w:r>
@@ -9820,14 +9782,7 @@
             <w:rStyle w:val="Hyperlink"/>
             <w:sz w:val="20"/>
           </w:rPr>
-          <w:t>d</w:t>
-        </w:r>
-        <w:r>
-          <w:rPr>
-            <w:rStyle w:val="Hyperlink"/>
-            <w:sz w:val="20"/>
-          </w:rPr>
-          <w:t>b</w:t>
+          <w:t>db</w:t>
         </w:r>
       </w:hyperlink>
       <w:r>
@@ -9874,21 +9829,7 @@
             <w:rStyle w:val="Hyperlink"/>
             <w:sz w:val="20"/>
           </w:rPr>
-          <w:t>ec</w:t>
-        </w:r>
-        <w:r>
-          <w:rPr>
-            <w:rStyle w:val="Hyperlink"/>
-            <w:sz w:val="20"/>
-          </w:rPr>
-          <w:t>h</w:t>
-        </w:r>
-        <w:r>
-          <w:rPr>
-            <w:rStyle w:val="Hyperlink"/>
-            <w:sz w:val="20"/>
-          </w:rPr>
-          <w:t>o</w:t>
+          <w:t>echo</w:t>
         </w:r>
       </w:hyperlink>
       <w:r>
@@ -10001,1089 +9942,900 @@
             <w:rStyle w:val="Hyperlink"/>
             <w:sz w:val="20"/>
           </w:rPr>
-          <w:t>inclu</w:t>
+          <w:t>include</w:t>
+        </w:r>
+      </w:hyperlink>
+      <w:r>
+        <w:rPr>
+          <w:color w:val="0070C0"/>
+          <w:sz w:val="20"/>
+        </w:rPr>
+        <w:t xml:space="preserve"> [filename|pathname] {argument-1 ...}</w:t>
+      </w:r>
+    </w:p>
+    <w:p>
+      <w:pPr>
+        <w:spacing w:after="120"/>
+      </w:pPr>
+      <w:r>
+        <w:t>Read TDBench commands from a file (can be nested and allows parameters</w:t>
+      </w:r>
+      <w:r>
+        <w:t xml:space="preserve"> :i1, :i2 …</w:t>
+      </w:r>
+      <w:r>
+        <w:t>)</w:t>
+      </w:r>
+    </w:p>
+    <w:p>
+      <w:pPr>
+        <w:pStyle w:val="NoSpacing"/>
+        <w:rPr>
+          <w:color w:val="0070C0"/>
+          <w:sz w:val="20"/>
+        </w:rPr>
+      </w:pPr>
+      <w:r>
+        <w:rPr>
+          <w:color w:val="0070C0"/>
+          <w:sz w:val="20"/>
+        </w:rPr>
+        <w:t>L</w:t>
+      </w:r>
+      <w:r>
+        <w:rPr>
+          <w:color w:val="0070C0"/>
+          <w:sz w:val="20"/>
+        </w:rPr>
+        <w:t>atency</w:t>
+      </w:r>
+      <w:r>
+        <w:rPr>
+          <w:color w:val="0070C0"/>
+          <w:sz w:val="20"/>
+        </w:rPr>
+        <w:t xml:space="preserve"> [</w:t>
+      </w:r>
+      <w:r>
+        <w:rPr>
+          <w:color w:val="0070C0"/>
+          <w:sz w:val="20"/>
+        </w:rPr>
+        <w:t>alias-name]</w:t>
+      </w:r>
+    </w:p>
+    <w:p>
+      <w:pPr>
+        <w:spacing w:after="120"/>
+      </w:pPr>
+      <w:r>
+        <w:t xml:space="preserve">Measures how many queries </w:t>
+      </w:r>
+      <w:r>
+        <w:t xml:space="preserve">can be executed in 5 seconds and </w:t>
+      </w:r>
+      <w:r>
+        <w:t>its impact to short running queries</w:t>
+      </w:r>
+    </w:p>
+    <w:p>
+      <w:pPr>
+        <w:pStyle w:val="NoSpacing"/>
+        <w:rPr>
+          <w:color w:val="0070C0"/>
+          <w:sz w:val="20"/>
+        </w:rPr>
+      </w:pPr>
+      <w:hyperlink w:anchor="_SLEEP_(Not_for" w:history="1">
+        <w:r>
+          <w:rPr>
+            <w:rStyle w:val="Hyperlink"/>
+            <w:sz w:val="20"/>
+          </w:rPr>
+          <w:t>sleep</w:t>
+        </w:r>
+      </w:hyperlink>
+      <w:r>
+        <w:rPr>
+          <w:color w:val="0070C0"/>
+          <w:sz w:val="20"/>
+        </w:rPr>
+        <w:t xml:space="preserve"> { # </w:t>
+      </w:r>
+      <w:r>
+        <w:rPr>
+          <w:color w:val="0070C0"/>
+          <w:sz w:val="20"/>
+        </w:rPr>
+        <w:t>{“s" | "m" | "h</w:t>
+      </w:r>
+      <w:r>
+        <w:rPr>
+          <w:color w:val="0070C0"/>
+          <w:sz w:val="20"/>
+        </w:rPr>
+        <w:t>"}</w:t>
+      </w:r>
+      <w:r>
+        <w:rPr>
+          <w:color w:val="0070C0"/>
+          <w:sz w:val="20"/>
+        </w:rPr>
+        <w:t xml:space="preserve"> }</w:t>
+      </w:r>
+      <w:r>
+        <w:rPr>
+          <w:color w:val="0070C0"/>
+          <w:sz w:val="20"/>
+        </w:rPr>
+        <w:t xml:space="preserve"> | {yyyy-mm-dd-}hh:mm{:ss}</w:t>
+      </w:r>
+    </w:p>
+    <w:p>
+      <w:pPr>
+        <w:spacing w:after="120"/>
+      </w:pPr>
+      <w:r>
+        <w:t xml:space="preserve">Will </w:t>
+      </w:r>
+      <w:r>
+        <w:t xml:space="preserve">stop the executing </w:t>
+      </w:r>
+      <w:r>
+        <w:t xml:space="preserve">the </w:t>
+      </w:r>
+      <w:r>
+        <w:t xml:space="preserve">script </w:t>
+      </w:r>
+      <w:r>
+        <w:t>until a time or a relative time has passed.</w:t>
+      </w:r>
+    </w:p>
+    <w:p>
+      <w:pPr>
+        <w:pStyle w:val="NoSpacing"/>
+        <w:rPr>
+          <w:color w:val="0070C0"/>
+          <w:sz w:val="20"/>
+        </w:rPr>
+      </w:pPr>
+      <w:hyperlink w:anchor="status" w:history="1">
+        <w:r>
+          <w:rPr>
+            <w:rStyle w:val="Hyperlink"/>
+            <w:sz w:val="20"/>
+          </w:rPr>
+          <w:t>status</w:t>
+        </w:r>
+      </w:hyperlink>
+      <w:r>
+        <w:rPr>
+          <w:color w:val="0070C0"/>
+          <w:sz w:val="20"/>
+        </w:rPr>
+        <w:t xml:space="preserve"> [# seconds | 0]</w:t>
+      </w:r>
+    </w:p>
+    <w:p>
+      <w:pPr>
+        <w:spacing w:after="120"/>
+      </w:pPr>
+      <w:r>
+        <w:lastRenderedPageBreak/>
+        <w:t xml:space="preserve">Will </w:t>
+      </w:r>
+      <w:r>
+        <w:t>set the frequency of status messages during the test execution. Default 20s</w:t>
+      </w:r>
+    </w:p>
+    <w:p>
+      <w:pPr>
+        <w:pStyle w:val="NoSpacing"/>
+        <w:rPr>
+          <w:color w:val="0070C0"/>
+          <w:sz w:val="20"/>
+        </w:rPr>
+      </w:pPr>
+      <w:hyperlink w:anchor="_TRACE_–_Capture/Display/Save" w:history="1">
+        <w:r>
+          <w:rPr>
+            <w:rStyle w:val="Hyperlink"/>
+            <w:sz w:val="20"/>
+          </w:rPr>
+          <w:t>trace</w:t>
+        </w:r>
+      </w:hyperlink>
+      <w:r>
+        <w:rPr>
+          <w:color w:val="0070C0"/>
+          <w:sz w:val="20"/>
+        </w:rPr>
+        <w:t xml:space="preserve"> [on | off | list | save filename | clear]</w:t>
+      </w:r>
+    </w:p>
+    <w:p>
+      <w:pPr>
+        <w:spacing w:after="120"/>
+      </w:pPr>
+      <w:r>
+        <w:t>Controls echo of statements to consol</w:t>
+      </w:r>
+      <w:r>
+        <w:t>e, or</w:t>
+      </w:r>
+      <w:r>
+        <w:t xml:space="preserve"> lists out </w:t>
+      </w:r>
+      <w:r>
+        <w:t>input</w:t>
+      </w:r>
+      <w:r>
+        <w:t>s</w:t>
+      </w:r>
+      <w:r>
+        <w:t xml:space="preserve"> and outputs </w:t>
+      </w:r>
+      <w:r>
+        <w:t>or saves them to file</w:t>
+      </w:r>
+    </w:p>
+    <w:p>
+      <w:pPr>
+        <w:pStyle w:val="NoSpacing"/>
+        <w:rPr>
+          <w:color w:val="0070C0"/>
+          <w:sz w:val="20"/>
+        </w:rPr>
+      </w:pPr>
+      <w:hyperlink w:anchor="_ZIP_–_Define" w:history="1">
+        <w:r>
+          <w:rPr>
+            <w:rStyle w:val="Hyperlink"/>
+            <w:sz w:val="20"/>
+          </w:rPr>
+          <w:t>zip</w:t>
+        </w:r>
+      </w:hyperlink>
+      <w:r>
+        <w:rPr>
+          <w:color w:val="0070C0"/>
+          <w:sz w:val="20"/>
+        </w:rPr>
+        <w:t xml:space="preserve"> [work-directory-name] [zip-directory-name] {erase}</w:t>
+      </w:r>
+    </w:p>
+    <w:p>
+      <w:pPr>
+        <w:spacing w:after="120"/>
+      </w:pPr>
+      <w:r>
+        <w:t>Defines a directory to archive using zip protocol after test.</w:t>
+      </w:r>
+    </w:p>
+    <w:p>
+      <w:pPr>
+        <w:pStyle w:val="Heading2"/>
+      </w:pPr>
+      <w:bookmarkStart w:id="17" w:name="_Toc179552425"/>
+      <w:r>
+        <w:t>Commands to Insert Commands During Test</w:t>
+      </w:r>
+      <w:bookmarkEnd w:id="17"/>
+    </w:p>
+    <w:p>
+      <w:pPr>
+        <w:pStyle w:val="NoSpacing"/>
+        <w:rPr>
+          <w:sz w:val="20"/>
+        </w:rPr>
+      </w:pPr>
+      <w:hyperlink w:anchor="_BEFORE_RUN_–_Statements" w:history="1">
+        <w:r>
+          <w:rPr>
+            <w:rStyle w:val="Hyperlink"/>
+            <w:sz w:val="20"/>
+          </w:rPr>
+          <w:t>BEFORE_RUN</w:t>
+        </w:r>
+      </w:hyperlink>
+      <w:r>
+        <w:rPr>
+          <w:color w:val="0070C0"/>
+          <w:sz w:val="20"/>
+        </w:rPr>
+        <w:t xml:space="preserve"> command syntax: be</w:t>
+      </w:r>
+      <w:r>
+        <w:rPr>
+          <w:color w:val="0070C0"/>
+          <w:sz w:val="20"/>
+        </w:rPr>
+        <w:t>fore_run ["SQL" ... sql command; | "OS" ...os command</w:t>
+      </w:r>
+      <w:r>
+        <w:rPr>
+          <w:color w:val="0070C0"/>
+          <w:sz w:val="20"/>
+        </w:rPr>
+        <w:t>; | "DELETE" ]</w:t>
+      </w:r>
+    </w:p>
+    <w:p>
+      <w:pPr>
+        <w:spacing w:after="120"/>
+      </w:pPr>
+      <w:r>
+        <w:t>Statements to be run before RUN statement. (allows substitution of tdbench variables)</w:t>
+      </w:r>
+    </w:p>
+    <w:p>
+      <w:pPr>
+        <w:pStyle w:val="NoSpacing"/>
+        <w:rPr>
+          <w:sz w:val="20"/>
+        </w:rPr>
+      </w:pPr>
+      <w:hyperlink w:anchor="_AFTER_RUN_–_Statements" w:history="1">
+        <w:r>
+          <w:rPr>
+            <w:rStyle w:val="Hyperlink"/>
+            <w:sz w:val="20"/>
+          </w:rPr>
+          <w:t>AFTER_RUN</w:t>
+        </w:r>
+      </w:hyperlink>
+      <w:r>
+        <w:rPr>
+          <w:color w:val="0070C0"/>
+          <w:sz w:val="20"/>
+        </w:rPr>
+        <w:t xml:space="preserve"> command syntax: after_run ["SQL" ... sql </w:t>
+      </w:r>
+      <w:r>
+        <w:rPr>
+          <w:color w:val="0070C0"/>
+          <w:sz w:val="20"/>
+        </w:rPr>
+        <w:t>command</w:t>
+      </w:r>
+      <w:r>
+        <w:rPr>
+          <w:color w:val="0070C0"/>
+          <w:sz w:val="20"/>
+        </w:rPr>
+        <w:t>; | "OS" ...os command</w:t>
+      </w:r>
+      <w:r>
+        <w:rPr>
+          <w:color w:val="0070C0"/>
+          <w:sz w:val="20"/>
+        </w:rPr>
+        <w:t>;</w:t>
+      </w:r>
+      <w:r>
+        <w:rPr>
+          <w:color w:val="0070C0"/>
+          <w:sz w:val="20"/>
+        </w:rPr>
+        <w:t xml:space="preserve"> | "</w:t>
+      </w:r>
+      <w:r>
+        <w:rPr>
+          <w:color w:val="0070C0"/>
+          <w:sz w:val="20"/>
+        </w:rPr>
+        <w:t>DELETE</w:t>
+      </w:r>
+      <w:r>
+        <w:rPr>
+          <w:color w:val="0070C0"/>
+          <w:sz w:val="20"/>
+        </w:rPr>
+        <w:t>" ]</w:t>
+      </w:r>
+    </w:p>
+    <w:p>
+      <w:pPr>
+        <w:spacing w:after="120"/>
+      </w:pPr>
+      <w:r>
+        <w:t>Statements to be run after the test completes</w:t>
+      </w:r>
+      <w:r>
+        <w:t>?</w:t>
+      </w:r>
+    </w:p>
+    <w:p>
+      <w:pPr>
+        <w:pStyle w:val="NoSpacing"/>
+        <w:rPr>
+          <w:color w:val="0070C0"/>
+          <w:sz w:val="20"/>
+        </w:rPr>
+      </w:pPr>
+      <w:r>
+        <w:rPr>
+          <w:color w:val="0070C0"/>
+          <w:sz w:val="20"/>
+        </w:rPr>
+        <w:t>BEFORE_WORKER command syntax: before_worker [queue-name] [query; | "OS" command; | pathname]</w:t>
+      </w:r>
+    </w:p>
+    <w:p>
+      <w:pPr>
+        <w:spacing w:after="120"/>
+      </w:pPr>
+      <w:r>
+        <w:t>Specify one or more queries to run in each worker before a queue.  (e.g. database command)</w:t>
+      </w:r>
+    </w:p>
+    <w:p>
+      <w:pPr>
+        <w:pStyle w:val="NoSpacing"/>
+        <w:rPr>
+          <w:color w:val="0070C0"/>
+          <w:sz w:val="20"/>
+        </w:rPr>
+      </w:pPr>
+      <w:r>
+        <w:rPr>
+          <w:color w:val="0070C0"/>
+          <w:sz w:val="20"/>
+        </w:rPr>
+        <w:t>BEFORE_QUERY command syntax: before_query [queue-name] [query;]</w:t>
+      </w:r>
+    </w:p>
+    <w:p>
+      <w:pPr>
+        <w:spacing w:after="120"/>
+      </w:pPr>
+      <w:r>
+        <w:t>Specify a query or command to run before each subquery in a queue. (e.g. Query_Band)</w:t>
+      </w:r>
+    </w:p>
+    <w:p>
+      <w:pPr>
+        <w:pStyle w:val="NoSpacing"/>
+        <w:rPr>
+          <w:color w:val="0070C0"/>
+          <w:sz w:val="20"/>
+        </w:rPr>
+      </w:pPr>
+      <w:r>
+        <w:rPr>
+          <w:color w:val="0070C0"/>
+          <w:sz w:val="20"/>
+        </w:rPr>
+        <w:t>AFTER_QUERY command syntax: after_query [queue-name] [query;]</w:t>
+      </w:r>
+    </w:p>
+    <w:p>
+      <w:pPr>
+        <w:spacing w:after="120"/>
+      </w:pPr>
+      <w:r>
+        <w:t>Specify a query or command to run after each subquery in a queue.</w:t>
+      </w:r>
+    </w:p>
+    <w:p>
+      <w:pPr>
+        <w:pStyle w:val="NoSpacing"/>
+        <w:rPr>
+          <w:color w:val="0070C0"/>
+        </w:rPr>
+      </w:pPr>
+      <w:r>
+        <w:rPr>
+          <w:color w:val="0070C0"/>
+        </w:rPr>
+        <w:t>AFTER_SQL command syntax: after_sql [ tdbench-command | "delete" ]</w:t>
+      </w:r>
+    </w:p>
+    <w:p>
+      <w:pPr>
+        <w:spacing w:after="120"/>
+      </w:pPr>
+      <w:r>
+        <w:t>Specify command</w:t>
+      </w:r>
+      <w:r>
+        <w:t>(s)</w:t>
+      </w:r>
+      <w:r>
+        <w:t xml:space="preserve"> to execute to evaluate a SQL</w:t>
+      </w:r>
+      <w:r>
+        <w:t xml:space="preserve"> command</w:t>
+      </w:r>
+      <w:r>
+        <w:t xml:space="preserve"> :retcode or :linecount</w:t>
+      </w:r>
+    </w:p>
+    <w:p>
+      <w:pPr>
+        <w:spacing w:after="0"/>
+        <w:rPr>
+          <w:rFonts w:eastAsiaTheme="minorEastAsia"/>
+          <w:color w:val="0070C0"/>
+        </w:rPr>
+      </w:pPr>
+      <w:r>
+        <w:rPr>
+          <w:rFonts w:eastAsiaTheme="minorEastAsia"/>
+          <w:color w:val="0070C0"/>
+        </w:rPr>
+        <w:t>AFTER_OS command syntax: after_os [ tdbench-command | "delete" ]</w:t>
+      </w:r>
+    </w:p>
+    <w:p>
+      <w:pPr>
+        <w:spacing w:after="120"/>
+      </w:pPr>
+      <w:r>
+        <w:t>Specify command(s) to execute  to evaluate an OS</w:t>
+      </w:r>
+      <w:r>
+        <w:t xml:space="preserve"> command</w:t>
+      </w:r>
+      <w:r>
+        <w:t xml:space="preserve"> :retcode</w:t>
+      </w:r>
+    </w:p>
+    <w:p>
+      <w:pPr>
+        <w:pStyle w:val="Heading2"/>
+      </w:pPr>
+      <w:bookmarkStart w:id="18" w:name="_Toc179552426"/>
+      <w:r>
+        <w:t>Test Control Commands</w:t>
+      </w:r>
+      <w:bookmarkEnd w:id="18"/>
+    </w:p>
+    <w:p>
+      <w:pPr>
+        <w:pStyle w:val="NoSpacing"/>
+        <w:rPr>
+          <w:sz w:val="20"/>
+        </w:rPr>
+      </w:pPr>
+      <w:hyperlink w:anchor="_Timed_Events_–" w:history="1">
+        <w:r>
+          <w:rPr>
+            <w:rStyle w:val="Hyperlink"/>
+            <w:sz w:val="20"/>
+          </w:rPr>
+          <w:t>at</w:t>
+        </w:r>
+      </w:hyperlink>
+      <w:r>
+        <w:rPr>
+          <w:color w:val="0070C0"/>
+          <w:sz w:val="20"/>
+        </w:rPr>
+        <w:t xml:space="preserve"> [queue-name] [</w:t>
+      </w:r>
+      <w:r>
+        <w:rPr>
+          <w:color w:val="0070C0"/>
+          <w:sz w:val="20"/>
+        </w:rPr>
+        <w:t>#]{"s" | "m</w:t>
+      </w:r>
+      <w:r>
+        <w:rPr>
+          <w:color w:val="0070C0"/>
+          <w:sz w:val="20"/>
+        </w:rPr>
+        <w:t>"</w:t>
+      </w:r>
+      <w:r>
+        <w:rPr>
+          <w:color w:val="0070C0"/>
+          <w:sz w:val="20"/>
+        </w:rPr>
+        <w:t xml:space="preserve"> | "h</w:t>
+      </w:r>
+      <w:r>
+        <w:rPr>
+          <w:color w:val="0070C0"/>
+          <w:sz w:val="20"/>
+        </w:rPr>
+        <w:t>"}</w:t>
+      </w:r>
+    </w:p>
+    <w:p>
+      <w:pPr>
+        <w:spacing w:after="120"/>
+      </w:pPr>
+      <w:r>
+        <w:t>Time or relative time to start a queue.</w:t>
+      </w:r>
+    </w:p>
+    <w:p>
+      <w:pPr>
+        <w:pStyle w:val="NoSpacing"/>
+        <w:rPr>
+          <w:color w:val="0070C0"/>
+          <w:sz w:val="20"/>
+        </w:rPr>
+      </w:pPr>
+      <w:r>
+        <w:rPr>
+          <w:color w:val="0070C0"/>
+          <w:sz w:val="20"/>
+        </w:rPr>
+        <w:t>explain [queue-name]</w:t>
+      </w:r>
+    </w:p>
+    <w:p>
+      <w:pPr>
+        <w:spacing w:after="120"/>
+      </w:pPr>
+      <w:r>
+        <w:t>Adds "explain" to every subquery in a queue.</w:t>
+      </w:r>
+    </w:p>
+    <w:p>
+      <w:pPr>
+        <w:pStyle w:val="NoSpacing"/>
+        <w:rPr>
+          <w:color w:val="0070C0"/>
+          <w:sz w:val="20"/>
+        </w:rPr>
+      </w:pPr>
+      <w:r>
+        <w:rPr>
+          <w:color w:val="0070C0"/>
+          <w:sz w:val="20"/>
+        </w:rPr>
+        <w:t>finish [queue-name]</w:t>
+      </w:r>
+    </w:p>
+    <w:p>
+      <w:pPr>
+        <w:spacing w:after="120"/>
+      </w:pPr>
+      <w:r>
+        <w:t>Ensures queue must finish at least once before the test ends.</w:t>
+      </w:r>
+    </w:p>
+    <w:p>
+      <w:pPr>
+        <w:pStyle w:val="NoSpacing"/>
+        <w:rPr>
+          <w:color w:val="0070C0"/>
+          <w:sz w:val="20"/>
+        </w:rPr>
+      </w:pPr>
+      <w:r>
+        <w:rPr>
+          <w:color w:val="0070C0"/>
+          <w:sz w:val="20"/>
+        </w:rPr>
+        <w:t>limit [queue-name] [</w:t>
+      </w:r>
+      <w:r>
+        <w:rPr>
+          <w:color w:val="0070C0"/>
+          <w:sz w:val="20"/>
+        </w:rPr>
+        <w:t>#</w:t>
+      </w:r>
+      <w:r>
+        <w:rPr>
+          <w:color w:val="0070C0"/>
+          <w:sz w:val="20"/>
+        </w:rPr>
+        <w:t>]{"s" | "m" | "h"}</w:t>
+      </w:r>
+    </w:p>
+    <w:p>
+      <w:pPr>
+        <w:spacing w:after="120"/>
+      </w:pPr>
+      <w:r>
+        <w:t>Maximum time to run a subquery in a queue before aborting.</w:t>
+      </w:r>
+    </w:p>
+    <w:p>
+      <w:pPr>
+        <w:pStyle w:val="NoSpacing"/>
+        <w:rPr>
+          <w:sz w:val="20"/>
+        </w:rPr>
+      </w:pPr>
+      <w:hyperlink w:anchor="_Paced_Arrival" w:history="1">
+        <w:r>
+          <w:rPr>
+            <w:rStyle w:val="Hyperlink"/>
+            <w:sz w:val="20"/>
+          </w:rPr>
+          <w:t>pace</w:t>
+        </w:r>
+      </w:hyperlink>
+      <w:r>
+        <w:rPr>
+          <w:color w:val="0070C0"/>
+          <w:sz w:val="20"/>
+        </w:rPr>
+        <w:t xml:space="preserve"> [queue-name] [</w:t>
+      </w:r>
+      <w:r>
+        <w:rPr>
+          <w:color w:val="0070C0"/>
+          <w:sz w:val="20"/>
+        </w:rPr>
+        <w:t>#</w:t>
+      </w:r>
+      <w:r>
+        <w:rPr>
+          <w:color w:val="0070C0"/>
+          <w:sz w:val="20"/>
+        </w:rPr>
+        <w:t>]{"s" | "m" | "h"}</w:t>
+      </w:r>
+    </w:p>
+    <w:p>
+      <w:r>
+        <w:t>interval between queries in a queue.</w:t>
+      </w:r>
+    </w:p>
+    <w:p>
+      <w:pPr>
+        <w:pStyle w:val="NoSpacing"/>
+        <w:rPr>
+          <w:color w:val="0070C0"/>
+          <w:sz w:val="20"/>
+        </w:rPr>
+      </w:pPr>
+      <w:hyperlink w:anchor="_Parameter_Files_(PARAM_1" w:history="1">
+        <w:r>
+          <w:rPr>
+            <w:rStyle w:val="Hyperlink"/>
+            <w:sz w:val="20"/>
+          </w:rPr>
+          <w:t>param</w:t>
+        </w:r>
+      </w:hyperlink>
+      <w:r>
+        <w:rPr>
+          <w:color w:val="0070C0"/>
+          <w:sz w:val="20"/>
+        </w:rPr>
+        <w:t xml:space="preserve"> [queue-name] [file delimited parameters] {delimiter | tab}</w:t>
+      </w:r>
+    </w:p>
+    <w:p>
+      <w:pPr>
+        <w:spacing w:after="120"/>
+      </w:pPr>
+      <w:r>
+        <w:t>Provides parameters for subqueries in a queue.</w:t>
+      </w:r>
+    </w:p>
+    <w:p>
+      <w:pPr>
+        <w:pStyle w:val="NoSpacing"/>
+        <w:rPr>
+          <w:color w:val="0070C0"/>
+          <w:sz w:val="20"/>
+        </w:rPr>
+      </w:pPr>
+      <w:r>
+        <w:rPr>
+          <w:color w:val="0070C0"/>
+          <w:sz w:val="20"/>
+        </w:rPr>
+        <w:t>prepare [queue-name] {data-type-1, ...}</w:t>
+      </w:r>
+    </w:p>
+    <w:p>
+      <w:pPr>
+        <w:spacing w:after="120"/>
+      </w:pPr>
+      <w:r>
+        <w:t>Provides parameters for subqueries in a queue run using prepared statements.</w:t>
+      </w:r>
+    </w:p>
+    <w:p>
+      <w:pPr>
+        <w:pStyle w:val="NoSpacing"/>
+        <w:rPr>
+          <w:color w:val="0070C0"/>
+          <w:sz w:val="20"/>
+        </w:rPr>
+      </w:pPr>
+      <w:r>
+        <w:rPr>
+          <w:color w:val="0070C0"/>
+          <w:sz w:val="20"/>
+        </w:rPr>
+        <w:t>rowcount [queue-name]</w:t>
+      </w:r>
+    </w:p>
+    <w:p>
+      <w:pPr>
+        <w:spacing w:after="120"/>
+      </w:pPr>
+      <w:r>
+        <w:t>Workers in a queue will count all returned rows (affects performance!)</w:t>
+      </w:r>
+    </w:p>
+    <w:p>
+      <w:pPr>
+        <w:pStyle w:val="NoSpacing"/>
+        <w:keepNext/>
+        <w:rPr>
+          <w:color w:val="0070C0"/>
+          <w:sz w:val="20"/>
+        </w:rPr>
+      </w:pPr>
+      <w:r>
+        <w:rPr>
+          <w:color w:val="0070C0"/>
+          <w:sz w:val="20"/>
+        </w:rPr>
+        <w:t>row</w:t>
+      </w:r>
+      <w:r>
+        <w:rPr>
+          <w:color w:val="0070C0"/>
+          <w:sz w:val="20"/>
+        </w:rPr>
+        <w:t>s</w:t>
+      </w:r>
+      <w:r>
+        <w:rPr>
+          <w:color w:val="0070C0"/>
+          <w:sz w:val="20"/>
+        </w:rPr>
+        <w:t xml:space="preserve"> [queue-name] {maximum row count}</w:t>
+      </w:r>
+    </w:p>
+    <w:p>
+      <w:pPr>
+        <w:spacing w:after="120"/>
+      </w:pPr>
+      <w:r>
+        <w:t>W</w:t>
+      </w:r>
+      <w:r>
+        <w:t>orkers in a queue will returns some or all rows (can affect performance!)</w:t>
+      </w:r>
+    </w:p>
+    <w:p>
+      <w:pPr>
+        <w:pStyle w:val="Heading2"/>
+      </w:pPr>
+      <w:bookmarkStart w:id="19" w:name="_Toc179552427"/>
+      <w:r>
+        <w:lastRenderedPageBreak/>
+        <w:t>Queue Preparation Commands</w:t>
+      </w:r>
+      <w:bookmarkEnd w:id="19"/>
+    </w:p>
+    <w:p>
+      <w:pPr>
+        <w:pStyle w:val="NoSpacing"/>
+        <w:rPr>
+          <w:color w:val="0070C0"/>
+          <w:sz w:val="20"/>
+        </w:rPr>
+      </w:pPr>
+      <w:hyperlink w:anchor="_REPLICATE,_SHUFFLE,_SAVE" w:history="1">
+        <w:r>
+          <w:rPr>
+            <w:rStyle w:val="Hyperlink"/>
+            <w:sz w:val="20"/>
+          </w:rPr>
+          <w:t>repl</w:t>
         </w:r>
         <w:r>
           <w:rPr>
             <w:rStyle w:val="Hyperlink"/>
             <w:sz w:val="20"/>
           </w:rPr>
-          <w:t>d</w:t>
-        </w:r>
-        <w:r>
-          <w:rPr>
-            <w:rStyle w:val="Hyperlink"/>
-            <w:sz w:val="20"/>
-          </w:rPr>
-          <w:t>e</w:t>
-        </w:r>
-      </w:hyperlink>
-      <w:r>
-        <w:rPr>
-          <w:color w:val="0070C0"/>
-          <w:sz w:val="20"/>
-        </w:rPr>
-        <w:t xml:space="preserve"> [filename|pathname] {argument-1 ...}</w:t>
-      </w:r>
-    </w:p>
-    <w:p>
-      <w:pPr>
-        <w:spacing w:after="120"/>
-      </w:pPr>
-      <w:r>
-        <w:t>Read TDBench commands from a file (can be nested and allows parameters</w:t>
-      </w:r>
-      <w:r>
-        <w:t xml:space="preserve"> :i1, :i2 …</w:t>
-      </w:r>
-      <w:r>
-        <w:t>)</w:t>
-      </w:r>
-    </w:p>
-    <w:p>
-      <w:pPr>
-        <w:pStyle w:val="NoSpacing"/>
-        <w:rPr>
-          <w:color w:val="0070C0"/>
-          <w:sz w:val="20"/>
-        </w:rPr>
-      </w:pPr>
-      <w:r>
-        <w:rPr>
-          <w:color w:val="0070C0"/>
-          <w:sz w:val="20"/>
-        </w:rPr>
-        <w:t>L</w:t>
-      </w:r>
-      <w:r>
-        <w:rPr>
-          <w:color w:val="0070C0"/>
-          <w:sz w:val="20"/>
-        </w:rPr>
-        <w:t>atency</w:t>
-      </w:r>
-      <w:r>
-        <w:rPr>
-          <w:color w:val="0070C0"/>
-          <w:sz w:val="20"/>
-        </w:rPr>
-        <w:t xml:space="preserve"> [</w:t>
-      </w:r>
-      <w:r>
-        <w:rPr>
-          <w:color w:val="0070C0"/>
-          <w:sz w:val="20"/>
-        </w:rPr>
-        <w:t>alias-name]</w:t>
-      </w:r>
-    </w:p>
-    <w:p>
-      <w:pPr>
-        <w:spacing w:after="120"/>
-      </w:pPr>
-      <w:r>
-        <w:t xml:space="preserve">Measures how many queries </w:t>
-      </w:r>
-      <w:r>
-        <w:t xml:space="preserve">can be executed in 5 seconds and </w:t>
-      </w:r>
-      <w:r>
-        <w:t>its impact to short running queries</w:t>
-      </w:r>
-    </w:p>
-    <w:p>
-      <w:pPr>
-        <w:pStyle w:val="NoSpacing"/>
-        <w:rPr>
-          <w:color w:val="0070C0"/>
-          <w:sz w:val="20"/>
-        </w:rPr>
-      </w:pPr>
-      <w:hyperlink w:anchor="_SLEEP_(Not_for" w:history="1">
-        <w:r>
-          <w:rPr>
-            <w:rStyle w:val="Hyperlink"/>
-            <w:sz w:val="20"/>
-          </w:rPr>
-          <w:t>sle</w:t>
-        </w:r>
-        <w:r>
-          <w:rPr>
-            <w:rStyle w:val="Hyperlink"/>
-            <w:sz w:val="20"/>
-          </w:rPr>
-          <w:t>e</w:t>
-        </w:r>
-        <w:r>
-          <w:rPr>
-            <w:rStyle w:val="Hyperlink"/>
-            <w:sz w:val="20"/>
-          </w:rPr>
-          <w:t>p</w:t>
-        </w:r>
-      </w:hyperlink>
-      <w:r>
-        <w:rPr>
-          <w:color w:val="0070C0"/>
-          <w:sz w:val="20"/>
-        </w:rPr>
-        <w:t xml:space="preserve"> { # </w:t>
-      </w:r>
-      <w:r>
-        <w:rPr>
-          <w:color w:val="0070C0"/>
-          <w:sz w:val="20"/>
-        </w:rPr>
-        <w:t>{“s" | "m" | "h</w:t>
-      </w:r>
-      <w:r>
-        <w:rPr>
-          <w:color w:val="0070C0"/>
-          <w:sz w:val="20"/>
-        </w:rPr>
-        <w:t>"}</w:t>
-      </w:r>
-      <w:r>
-        <w:rPr>
-          <w:color w:val="0070C0"/>
-          <w:sz w:val="20"/>
-        </w:rPr>
-        <w:t xml:space="preserve"> }</w:t>
-      </w:r>
-      <w:r>
-        <w:rPr>
-          <w:color w:val="0070C0"/>
-          <w:sz w:val="20"/>
-        </w:rPr>
-        <w:t xml:space="preserve"> | {yyyy-mm-dd-}hh:mm{:ss}</w:t>
-      </w:r>
-    </w:p>
-    <w:p>
-      <w:pPr>
-        <w:spacing w:after="120"/>
-      </w:pPr>
-      <w:r>
-        <w:t xml:space="preserve">Will </w:t>
-      </w:r>
-      <w:r>
-        <w:t xml:space="preserve">stop the executing </w:t>
-      </w:r>
-      <w:r>
-        <w:t xml:space="preserve">the </w:t>
-      </w:r>
-      <w:r>
-        <w:t xml:space="preserve">script </w:t>
-      </w:r>
-      <w:r>
-        <w:t>until a time or a relative time has passed.</w:t>
-      </w:r>
-    </w:p>
-    <w:p>
-      <w:pPr>
-        <w:pStyle w:val="NoSpacing"/>
-        <w:rPr>
-          <w:color w:val="0070C0"/>
-          <w:sz w:val="20"/>
-        </w:rPr>
-      </w:pPr>
-      <w:hyperlink w:anchor="status" w:history="1">
-        <w:r>
-          <w:rPr>
-            <w:rStyle w:val="Hyperlink"/>
-            <w:sz w:val="20"/>
-          </w:rPr>
-          <w:t>sta</w:t>
-        </w:r>
-        <w:r>
-          <w:rPr>
-            <w:rStyle w:val="Hyperlink"/>
-            <w:sz w:val="20"/>
-          </w:rPr>
-          <w:t>t</w:t>
-        </w:r>
-        <w:r>
-          <w:rPr>
-            <w:rStyle w:val="Hyperlink"/>
-            <w:sz w:val="20"/>
-          </w:rPr>
-          <w:t>u</w:t>
-        </w:r>
-        <w:r>
-          <w:rPr>
-            <w:rStyle w:val="Hyperlink"/>
-            <w:sz w:val="20"/>
-          </w:rPr>
-          <w:t>s</w:t>
-        </w:r>
-      </w:hyperlink>
-      <w:r>
-        <w:rPr>
-          <w:color w:val="0070C0"/>
-          <w:sz w:val="20"/>
-        </w:rPr>
-        <w:t xml:space="preserve"> [# seconds | 0]</w:t>
-      </w:r>
-    </w:p>
-    <w:p>
-      <w:pPr>
-        <w:spacing w:after="120"/>
-      </w:pPr>
-      <w:r>
-        <w:lastRenderedPageBreak/>
-        <w:t xml:space="preserve">Will </w:t>
-      </w:r>
-      <w:r>
-        <w:t>set the frequency of status messages during the test execution. Default 20s</w:t>
-      </w:r>
-    </w:p>
-    <w:p>
-      <w:pPr>
-        <w:pStyle w:val="NoSpacing"/>
-        <w:rPr>
-          <w:color w:val="0070C0"/>
-          <w:sz w:val="20"/>
-        </w:rPr>
-      </w:pPr>
-      <w:hyperlink w:anchor="_TRACE_–_Capture/Display/Save" w:history="1">
-        <w:r>
-          <w:rPr>
-            <w:rStyle w:val="Hyperlink"/>
-            <w:sz w:val="20"/>
-          </w:rPr>
-          <w:t>tra</w:t>
-        </w:r>
-        <w:r>
-          <w:rPr>
-            <w:rStyle w:val="Hyperlink"/>
-            <w:sz w:val="20"/>
-          </w:rPr>
-          <w:t>c</w:t>
-        </w:r>
-        <w:r>
-          <w:rPr>
-            <w:rStyle w:val="Hyperlink"/>
-            <w:sz w:val="20"/>
-          </w:rPr>
-          <w:t>e</w:t>
-        </w:r>
-      </w:hyperlink>
-      <w:r>
-        <w:rPr>
-          <w:color w:val="0070C0"/>
-          <w:sz w:val="20"/>
-        </w:rPr>
-        <w:t xml:space="preserve"> [on | off | list | save filename | clear]</w:t>
-      </w:r>
-    </w:p>
-    <w:p>
-      <w:pPr>
-        <w:spacing w:after="120"/>
-      </w:pPr>
-      <w:r>
-        <w:t>Controls echo of statements to consol</w:t>
-      </w:r>
-      <w:r>
-        <w:t>e, or</w:t>
-      </w:r>
-      <w:r>
-        <w:t xml:space="preserve"> lists out </w:t>
-      </w:r>
-      <w:r>
-        <w:t>input</w:t>
-      </w:r>
-      <w:r>
-        <w:t>s</w:t>
-      </w:r>
-      <w:r>
-        <w:t xml:space="preserve"> and outputs </w:t>
-      </w:r>
-      <w:r>
-        <w:t>or saves them to file</w:t>
-      </w:r>
-    </w:p>
-    <w:p>
-      <w:pPr>
-        <w:pStyle w:val="NoSpacing"/>
-        <w:rPr>
-          <w:color w:val="0070C0"/>
-          <w:sz w:val="20"/>
-        </w:rPr>
-      </w:pPr>
-      <w:hyperlink w:anchor="_ZIP_–_Define" w:history="1">
-        <w:r>
-          <w:rPr>
-            <w:rStyle w:val="Hyperlink"/>
-            <w:sz w:val="20"/>
-          </w:rPr>
-          <w:t>z</w:t>
-        </w:r>
-        <w:r>
-          <w:rPr>
-            <w:rStyle w:val="Hyperlink"/>
-            <w:sz w:val="20"/>
-          </w:rPr>
-          <w:t>i</w:t>
-        </w:r>
-        <w:r>
-          <w:rPr>
-            <w:rStyle w:val="Hyperlink"/>
-            <w:sz w:val="20"/>
-          </w:rPr>
-          <w:t>p</w:t>
-        </w:r>
-      </w:hyperlink>
-      <w:r>
-        <w:rPr>
-          <w:color w:val="0070C0"/>
-          <w:sz w:val="20"/>
-        </w:rPr>
-        <w:t xml:space="preserve"> [work-directory-name] [zip-directory-name] {erase}</w:t>
-      </w:r>
-    </w:p>
-    <w:p>
-      <w:pPr>
-        <w:spacing w:after="120"/>
-      </w:pPr>
-      <w:r>
-        <w:t>Defines a directory to archive using zip protocol after test.</w:t>
-      </w:r>
-    </w:p>
-    <w:p>
-      <w:pPr>
-        <w:pStyle w:val="Heading2"/>
-      </w:pPr>
-      <w:bookmarkStart w:id="17" w:name="_Toc179552425"/>
-      <w:r>
-        <w:t>Commands to Insert Commands During Test</w:t>
-      </w:r>
-      <w:bookmarkEnd w:id="17"/>
-    </w:p>
-    <w:p>
-      <w:pPr>
-        <w:pStyle w:val="NoSpacing"/>
-        <w:rPr>
-          <w:sz w:val="20"/>
-        </w:rPr>
-      </w:pPr>
-      <w:hyperlink w:anchor="_BEFORE_RUN_–_Statements" w:history="1">
-        <w:r>
-          <w:rPr>
-            <w:rStyle w:val="Hyperlink"/>
-            <w:sz w:val="20"/>
-          </w:rPr>
-          <w:t>BEFO</w:t>
-        </w:r>
-        <w:r>
-          <w:rPr>
-            <w:rStyle w:val="Hyperlink"/>
-            <w:sz w:val="20"/>
-          </w:rPr>
-          <w:t>R</w:t>
-        </w:r>
-        <w:r>
-          <w:rPr>
-            <w:rStyle w:val="Hyperlink"/>
-            <w:sz w:val="20"/>
-          </w:rPr>
-          <w:t>E_R</w:t>
-        </w:r>
-        <w:r>
-          <w:rPr>
-            <w:rStyle w:val="Hyperlink"/>
-            <w:sz w:val="20"/>
-          </w:rPr>
-          <w:t>U</w:t>
-        </w:r>
-        <w:r>
-          <w:rPr>
-            <w:rStyle w:val="Hyperlink"/>
-            <w:sz w:val="20"/>
-          </w:rPr>
-          <w:t>N</w:t>
-        </w:r>
-      </w:hyperlink>
-      <w:r>
-        <w:rPr>
-          <w:color w:val="0070C0"/>
-          <w:sz w:val="20"/>
-        </w:rPr>
-        <w:t xml:space="preserve"> command syntax: be</w:t>
-      </w:r>
-      <w:r>
-        <w:rPr>
-          <w:color w:val="0070C0"/>
-          <w:sz w:val="20"/>
-        </w:rPr>
-        <w:t>fore_run ["SQL" ... sql command; | "OS" ...os command</w:t>
-      </w:r>
-      <w:r>
-        <w:rPr>
-          <w:color w:val="0070C0"/>
-          <w:sz w:val="20"/>
-        </w:rPr>
-        <w:t>; | "DELETE" ]</w:t>
-      </w:r>
-    </w:p>
-    <w:p>
-      <w:pPr>
-        <w:spacing w:after="120"/>
-      </w:pPr>
-      <w:r>
-        <w:t>Statements to be run before RUN statement. (allows substitution of tdbench variables)</w:t>
-      </w:r>
-    </w:p>
-    <w:p>
-      <w:pPr>
-        <w:pStyle w:val="NoSpacing"/>
-        <w:rPr>
-          <w:sz w:val="20"/>
-        </w:rPr>
-      </w:pPr>
-      <w:hyperlink w:anchor="_AFTER_RUN_–_Statements" w:history="1">
-        <w:r>
-          <w:rPr>
-            <w:rStyle w:val="Hyperlink"/>
-            <w:sz w:val="20"/>
-          </w:rPr>
-          <w:t>AFT</w:t>
-        </w:r>
-        <w:r>
-          <w:rPr>
-            <w:rStyle w:val="Hyperlink"/>
-            <w:sz w:val="20"/>
-          </w:rPr>
-          <w:t>E</w:t>
-        </w:r>
-        <w:r>
-          <w:rPr>
-            <w:rStyle w:val="Hyperlink"/>
-            <w:sz w:val="20"/>
-          </w:rPr>
-          <w:t>R_RUN</w:t>
-        </w:r>
-      </w:hyperlink>
-      <w:r>
-        <w:rPr>
-          <w:color w:val="0070C0"/>
-          <w:sz w:val="20"/>
-        </w:rPr>
-        <w:t xml:space="preserve"> command syntax: after_run ["SQL" ... sql </w:t>
-      </w:r>
-      <w:r>
-        <w:rPr>
-          <w:color w:val="0070C0"/>
-          <w:sz w:val="20"/>
-        </w:rPr>
-        <w:t>command</w:t>
-      </w:r>
-      <w:r>
-        <w:rPr>
-          <w:color w:val="0070C0"/>
-          <w:sz w:val="20"/>
-        </w:rPr>
-        <w:t>; | "OS" ...os command</w:t>
-      </w:r>
-      <w:r>
-        <w:rPr>
-          <w:color w:val="0070C0"/>
-          <w:sz w:val="20"/>
-        </w:rPr>
-        <w:t>;</w:t>
-      </w:r>
-      <w:r>
-        <w:rPr>
-          <w:color w:val="0070C0"/>
-          <w:sz w:val="20"/>
-        </w:rPr>
-        <w:t xml:space="preserve"> | "</w:t>
-      </w:r>
-      <w:r>
-        <w:rPr>
-          <w:color w:val="0070C0"/>
-          <w:sz w:val="20"/>
-        </w:rPr>
-        <w:t>DELETE</w:t>
-      </w:r>
-      <w:r>
-        <w:rPr>
-          <w:color w:val="0070C0"/>
-          <w:sz w:val="20"/>
-        </w:rPr>
-        <w:t>" ]</w:t>
-      </w:r>
-    </w:p>
-    <w:p>
-      <w:pPr>
-        <w:spacing w:after="120"/>
-      </w:pPr>
-      <w:r>
-        <w:t>Statements to be run after the test completes</w:t>
-      </w:r>
-      <w:r>
-        <w:t>?</w:t>
-      </w:r>
-    </w:p>
-    <w:p>
-      <w:pPr>
-        <w:pStyle w:val="NoSpacing"/>
-        <w:rPr>
-          <w:color w:val="0070C0"/>
-          <w:sz w:val="20"/>
-        </w:rPr>
-      </w:pPr>
-      <w:r>
-        <w:rPr>
-          <w:color w:val="0070C0"/>
-          <w:sz w:val="20"/>
-        </w:rPr>
-        <w:t>BEFORE_WORKER command syntax: before_worker [queue-name] [query; | "OS" command; | pathname]</w:t>
-      </w:r>
-    </w:p>
-    <w:p>
-      <w:pPr>
-        <w:spacing w:after="120"/>
-      </w:pPr>
-      <w:r>
-        <w:t>Specify one or more queries to run in each worker before a queue.  (e.g. database command)</w:t>
-      </w:r>
-    </w:p>
-    <w:p>
-      <w:pPr>
-        <w:pStyle w:val="NoSpacing"/>
-        <w:rPr>
-          <w:color w:val="0070C0"/>
-          <w:sz w:val="20"/>
-        </w:rPr>
-      </w:pPr>
-      <w:r>
-        <w:rPr>
-          <w:color w:val="0070C0"/>
-          <w:sz w:val="20"/>
-        </w:rPr>
-        <w:t>BEFORE_QUERY command syntax: before_query [queue-name] [query;]</w:t>
-      </w:r>
-    </w:p>
-    <w:p>
-      <w:pPr>
-        <w:spacing w:after="120"/>
-      </w:pPr>
-      <w:r>
-        <w:t>Specify a query or command to run before each subquery in a queue. (e.g. Query_Band)</w:t>
-      </w:r>
-    </w:p>
-    <w:p>
-      <w:pPr>
-        <w:pStyle w:val="NoSpacing"/>
-        <w:rPr>
-          <w:color w:val="0070C0"/>
-          <w:sz w:val="20"/>
-        </w:rPr>
-      </w:pPr>
-      <w:r>
-        <w:rPr>
-          <w:color w:val="0070C0"/>
-          <w:sz w:val="20"/>
-        </w:rPr>
-        <w:t>AFTER_QUERY command syntax: after_query [queue-name] [query;]</w:t>
-      </w:r>
-    </w:p>
-    <w:p>
-      <w:pPr>
-        <w:spacing w:after="120"/>
-      </w:pPr>
-      <w:r>
-        <w:t>Specify a query or command to run after each subquery in a queue.</w:t>
-      </w:r>
-    </w:p>
-    <w:p>
-      <w:pPr>
-        <w:pStyle w:val="NoSpacing"/>
-        <w:rPr>
-          <w:color w:val="0070C0"/>
-        </w:rPr>
-      </w:pPr>
-      <w:r>
-        <w:rPr>
-          <w:color w:val="0070C0"/>
-        </w:rPr>
-        <w:t>AFTER_SQL command syntax: after_sql [ tdbench-command | "delete" ]</w:t>
-      </w:r>
-    </w:p>
-    <w:p>
-      <w:pPr>
-        <w:spacing w:after="120"/>
-      </w:pPr>
-      <w:r>
-        <w:t>Specify command</w:t>
-      </w:r>
-      <w:r>
-        <w:t>(s)</w:t>
-      </w:r>
-      <w:r>
-        <w:t xml:space="preserve"> to execute to evaluate a SQL</w:t>
-      </w:r>
-      <w:r>
-        <w:t xml:space="preserve"> command</w:t>
-      </w:r>
-      <w:r>
-        <w:t xml:space="preserve"> :retcode or :linecount</w:t>
-      </w:r>
-    </w:p>
-    <w:p>
-      <w:pPr>
-        <w:spacing w:after="0"/>
-        <w:rPr>
-          <w:rFonts w:eastAsiaTheme="minorEastAsia"/>
-          <w:color w:val="0070C0"/>
-        </w:rPr>
-      </w:pPr>
-      <w:r>
-        <w:rPr>
-          <w:rFonts w:eastAsiaTheme="minorEastAsia"/>
-          <w:color w:val="0070C0"/>
-        </w:rPr>
-        <w:t>AFTER_OS command syntax: after_os [ tdbench-command | "delete" ]</w:t>
-      </w:r>
-    </w:p>
-    <w:p>
-      <w:pPr>
-        <w:spacing w:after="120"/>
-      </w:pPr>
-      <w:r>
-        <w:t>Specify command(s) to execute  to evaluate an OS</w:t>
-      </w:r>
-      <w:r>
-        <w:t xml:space="preserve"> command</w:t>
-      </w:r>
-      <w:r>
-        <w:t xml:space="preserve"> :retcode</w:t>
-      </w:r>
-    </w:p>
-    <w:p>
-      <w:pPr>
-        <w:pStyle w:val="Heading2"/>
-      </w:pPr>
-      <w:bookmarkStart w:id="18" w:name="_Toc179552426"/>
-      <w:r>
-        <w:t>Test Control Commands</w:t>
-      </w:r>
-      <w:bookmarkEnd w:id="18"/>
-    </w:p>
-    <w:p>
-      <w:pPr>
-        <w:pStyle w:val="NoSpacing"/>
-        <w:rPr>
-          <w:sz w:val="20"/>
-        </w:rPr>
-      </w:pPr>
-      <w:r>
-        <w:fldChar w:fldCharType="begin"/>
-      </w:r>
-      <w:r>
-        <w:instrText>HYPERLINK  \l "_Timed_Events_–"</w:instrText>
-      </w:r>
-      <w:r>
-        <w:fldChar w:fldCharType="separate"/>
-      </w:r>
-      <w:r>
-        <w:rPr>
-          <w:rStyle w:val="Hyperlink"/>
-          <w:sz w:val="20"/>
-        </w:rPr>
-        <w:t>a</w:t>
-      </w:r>
-      <w:r>
-        <w:rPr>
-          <w:rStyle w:val="Hyperlink"/>
-          <w:sz w:val="20"/>
-        </w:rPr>
-        <w:t>t</w:t>
-      </w:r>
-      <w:r>
-        <w:rPr>
-          <w:rStyle w:val="Hyperlink"/>
-          <w:sz w:val="20"/>
-        </w:rPr>
-        <w:fldChar w:fldCharType="end"/>
-      </w:r>
-      <w:r>
-        <w:rPr>
-          <w:color w:val="0070C0"/>
-          <w:sz w:val="20"/>
-        </w:rPr>
-        <w:t xml:space="preserve"> [queue-name] [</w:t>
-      </w:r>
-      <w:r>
-        <w:rPr>
-          <w:color w:val="0070C0"/>
-          <w:sz w:val="20"/>
-        </w:rPr>
-        <w:t>#]{"s" | "m</w:t>
-      </w:r>
-      <w:r>
-        <w:rPr>
-          <w:color w:val="0070C0"/>
-          <w:sz w:val="20"/>
-        </w:rPr>
-        <w:t>"</w:t>
-      </w:r>
-      <w:r>
-        <w:rPr>
-          <w:color w:val="0070C0"/>
-          <w:sz w:val="20"/>
-        </w:rPr>
-        <w:t xml:space="preserve"> | "h</w:t>
-      </w:r>
-      <w:r>
-        <w:rPr>
-          <w:color w:val="0070C0"/>
-          <w:sz w:val="20"/>
-        </w:rPr>
-        <w:t>"}</w:t>
-      </w:r>
-    </w:p>
-    <w:p>
-      <w:pPr>
-        <w:spacing w:after="120"/>
-      </w:pPr>
-      <w:r>
-        <w:t>Time or relative time to start a queue.</w:t>
-      </w:r>
-    </w:p>
-    <w:p>
-      <w:pPr>
-        <w:pStyle w:val="NoSpacing"/>
-        <w:rPr>
-          <w:color w:val="0070C0"/>
-          <w:sz w:val="20"/>
-        </w:rPr>
-      </w:pPr>
-      <w:r>
-        <w:rPr>
-          <w:color w:val="0070C0"/>
-          <w:sz w:val="20"/>
-        </w:rPr>
-        <w:t>explain [queue-name]</w:t>
-      </w:r>
-    </w:p>
-    <w:p>
-      <w:pPr>
-        <w:spacing w:after="120"/>
-      </w:pPr>
-      <w:r>
-        <w:t>Adds "explain" to every subquery in a queue.</w:t>
-      </w:r>
-    </w:p>
-    <w:p>
-      <w:pPr>
-        <w:pStyle w:val="NoSpacing"/>
-        <w:rPr>
-          <w:color w:val="0070C0"/>
-          <w:sz w:val="20"/>
-        </w:rPr>
-      </w:pPr>
-      <w:r>
-        <w:rPr>
-          <w:color w:val="0070C0"/>
-          <w:sz w:val="20"/>
-        </w:rPr>
-        <w:t>finish [queue-name]</w:t>
-      </w:r>
-    </w:p>
-    <w:p>
-      <w:pPr>
-        <w:spacing w:after="120"/>
-      </w:pPr>
-      <w:r>
-        <w:t>Ensures queue must finish at least once before the test ends.</w:t>
-      </w:r>
-    </w:p>
-    <w:p>
-      <w:pPr>
-        <w:pStyle w:val="NoSpacing"/>
-        <w:rPr>
-          <w:color w:val="0070C0"/>
-          <w:sz w:val="20"/>
-        </w:rPr>
-      </w:pPr>
-      <w:r>
-        <w:rPr>
-          <w:color w:val="0070C0"/>
-          <w:sz w:val="20"/>
-        </w:rPr>
-        <w:t>limit [queue-name] [</w:t>
-      </w:r>
-      <w:r>
-        <w:rPr>
-          <w:color w:val="0070C0"/>
-          <w:sz w:val="20"/>
-        </w:rPr>
-        <w:t>#</w:t>
-      </w:r>
-      <w:r>
-        <w:rPr>
-          <w:color w:val="0070C0"/>
-          <w:sz w:val="20"/>
-        </w:rPr>
-        <w:t>]{"s" | "m" | "h"}</w:t>
-      </w:r>
-    </w:p>
-    <w:p>
-      <w:pPr>
-        <w:spacing w:after="120"/>
-      </w:pPr>
-      <w:r>
-        <w:t>Maximum time to run a subquery in a queue before aborting.</w:t>
-      </w:r>
-    </w:p>
-    <w:p>
-      <w:pPr>
-        <w:pStyle w:val="NoSpacing"/>
-        <w:rPr>
-          <w:sz w:val="20"/>
-        </w:rPr>
-      </w:pPr>
-      <w:hyperlink w:anchor="_Paced_Arrival" w:history="1">
-        <w:r>
-          <w:rPr>
-            <w:rStyle w:val="Hyperlink"/>
-            <w:sz w:val="20"/>
-          </w:rPr>
-          <w:t>p</w:t>
-        </w:r>
-        <w:r>
-          <w:rPr>
-            <w:rStyle w:val="Hyperlink"/>
-            <w:sz w:val="20"/>
-          </w:rPr>
-          <w:t>a</w:t>
-        </w:r>
-        <w:r>
-          <w:rPr>
-            <w:rStyle w:val="Hyperlink"/>
-            <w:sz w:val="20"/>
-          </w:rPr>
-          <w:t>c</w:t>
-        </w:r>
-        <w:r>
-          <w:rPr>
-            <w:rStyle w:val="Hyperlink"/>
-            <w:sz w:val="20"/>
-          </w:rPr>
-          <w:t>e</w:t>
-        </w:r>
-      </w:hyperlink>
-      <w:r>
-        <w:rPr>
-          <w:color w:val="0070C0"/>
-          <w:sz w:val="20"/>
-        </w:rPr>
-        <w:t xml:space="preserve"> [queue-name] [</w:t>
-      </w:r>
-      <w:r>
-        <w:rPr>
-          <w:color w:val="0070C0"/>
-          <w:sz w:val="20"/>
-        </w:rPr>
-        <w:t>#</w:t>
-      </w:r>
-      <w:r>
-        <w:rPr>
-          <w:color w:val="0070C0"/>
-          <w:sz w:val="20"/>
-        </w:rPr>
-        <w:t>]{"s" | "m" | "h"}</w:t>
-      </w:r>
-    </w:p>
-    <w:p>
-      <w:r>
-        <w:t>interval between queries in a queue.</w:t>
-      </w:r>
-    </w:p>
-    <w:p>
-      <w:pPr>
-        <w:pStyle w:val="NoSpacing"/>
-        <w:rPr>
-          <w:color w:val="0070C0"/>
-          <w:sz w:val="20"/>
-        </w:rPr>
-      </w:pPr>
-      <w:hyperlink w:anchor="_Parameter_Files_(PARAM_1" w:history="1">
-        <w:r>
-          <w:rPr>
-            <w:rStyle w:val="Hyperlink"/>
-            <w:sz w:val="20"/>
-          </w:rPr>
-          <w:t>par</w:t>
-        </w:r>
-        <w:r>
-          <w:rPr>
-            <w:rStyle w:val="Hyperlink"/>
-            <w:sz w:val="20"/>
-          </w:rPr>
-          <w:t>a</w:t>
-        </w:r>
-        <w:r>
-          <w:rPr>
-            <w:rStyle w:val="Hyperlink"/>
-            <w:sz w:val="20"/>
-          </w:rPr>
-          <w:t>m</w:t>
-        </w:r>
-      </w:hyperlink>
-      <w:r>
-        <w:rPr>
-          <w:color w:val="0070C0"/>
-          <w:sz w:val="20"/>
-        </w:rPr>
-        <w:t xml:space="preserve"> [queue-name] [file delimited parameters] {delimiter | tab}</w:t>
-      </w:r>
-    </w:p>
-    <w:p>
-      <w:pPr>
-        <w:spacing w:after="120"/>
-      </w:pPr>
-      <w:r>
-        <w:t>Provides parameters for subqueries in a queue.</w:t>
-      </w:r>
-    </w:p>
-    <w:p>
-      <w:pPr>
-        <w:pStyle w:val="NoSpacing"/>
-        <w:rPr>
-          <w:color w:val="0070C0"/>
-          <w:sz w:val="20"/>
-        </w:rPr>
-      </w:pPr>
-      <w:r>
-        <w:rPr>
-          <w:color w:val="0070C0"/>
-          <w:sz w:val="20"/>
-        </w:rPr>
-        <w:t>prepare [queue-name] {data-type-1, ...}</w:t>
-      </w:r>
-    </w:p>
-    <w:p>
-      <w:pPr>
-        <w:spacing w:after="120"/>
-      </w:pPr>
-      <w:r>
-        <w:t>Provides parameters for subqueries in a queue run using prepared statements.</w:t>
-      </w:r>
-    </w:p>
-    <w:p>
-      <w:pPr>
-        <w:pStyle w:val="NoSpacing"/>
-        <w:rPr>
-          <w:color w:val="0070C0"/>
-          <w:sz w:val="20"/>
-        </w:rPr>
-      </w:pPr>
-      <w:r>
-        <w:rPr>
-          <w:color w:val="0070C0"/>
-          <w:sz w:val="20"/>
-        </w:rPr>
-        <w:t>rowcount [queue-name]</w:t>
-      </w:r>
-    </w:p>
-    <w:p>
-      <w:pPr>
-        <w:spacing w:after="120"/>
-      </w:pPr>
-      <w:r>
-        <w:t>Workers in a queue will count all returned rows (affects performance!)</w:t>
-      </w:r>
-    </w:p>
-    <w:p>
-      <w:pPr>
-        <w:pStyle w:val="NoSpacing"/>
-        <w:keepNext/>
-        <w:rPr>
-          <w:color w:val="0070C0"/>
-          <w:sz w:val="20"/>
-        </w:rPr>
-      </w:pPr>
-      <w:r>
-        <w:rPr>
-          <w:color w:val="0070C0"/>
-          <w:sz w:val="20"/>
-        </w:rPr>
-        <w:t>row</w:t>
-      </w:r>
-      <w:r>
-        <w:rPr>
-          <w:color w:val="0070C0"/>
-          <w:sz w:val="20"/>
-        </w:rPr>
-        <w:t>s</w:t>
-      </w:r>
-      <w:r>
-        <w:rPr>
-          <w:color w:val="0070C0"/>
-          <w:sz w:val="20"/>
-        </w:rPr>
-        <w:t xml:space="preserve"> [queue-name] {maximum row count}</w:t>
-      </w:r>
-    </w:p>
-    <w:p>
-      <w:pPr>
-        <w:spacing w:after="120"/>
-      </w:pPr>
-      <w:r>
-        <w:t>W</w:t>
-      </w:r>
-      <w:r>
-        <w:t>orkers in a queue will returns some or all rows (can affect performance!)</w:t>
-      </w:r>
-    </w:p>
-    <w:p>
-      <w:pPr>
-        <w:pStyle w:val="Heading2"/>
-      </w:pPr>
-      <w:bookmarkStart w:id="19" w:name="_Toc179552427"/>
-      <w:r>
-        <w:lastRenderedPageBreak/>
-        <w:t>Queue Preparation Commands</w:t>
-      </w:r>
-      <w:bookmarkEnd w:id="19"/>
-    </w:p>
-    <w:p>
-      <w:pPr>
-        <w:pStyle w:val="NoSpacing"/>
-        <w:rPr>
-          <w:color w:val="0070C0"/>
-          <w:sz w:val="20"/>
-        </w:rPr>
-      </w:pPr>
-      <w:hyperlink w:anchor="_REPLICATE,_SHUFFLE,_SAVE" w:history="1">
-        <w:r>
-          <w:rPr>
-            <w:rStyle w:val="Hyperlink"/>
-            <w:sz w:val="20"/>
-          </w:rPr>
-          <w:t>rep</w:t>
-        </w:r>
-        <w:r>
-          <w:rPr>
-            <w:rStyle w:val="Hyperlink"/>
-            <w:sz w:val="20"/>
-          </w:rPr>
-          <w:t>l</w:t>
-        </w:r>
-        <w:r>
-          <w:rPr>
-            <w:rStyle w:val="Hyperlink"/>
-            <w:sz w:val="20"/>
-          </w:rPr>
-          <w:t>i</w:t>
-        </w:r>
-        <w:r>
-          <w:rPr>
-            <w:rStyle w:val="Hyperlink"/>
-            <w:sz w:val="20"/>
-          </w:rPr>
-          <w:t>cate</w:t>
+          <w:t>icate</w:t>
         </w:r>
       </w:hyperlink>
       <w:r>
@@ -11311,14 +11063,7 @@
             <w:rStyle w:val="Hyperlink"/>
             <w:sz w:val="20"/>
           </w:rPr>
-          <w:t>O</w:t>
-        </w:r>
-        <w:r>
-          <w:rPr>
-            <w:rStyle w:val="Hyperlink"/>
-            <w:sz w:val="20"/>
-          </w:rPr>
-          <w:t>S</w:t>
+          <w:t>OS</w:t>
         </w:r>
       </w:hyperlink>
       <w:r>
@@ -11449,21 +11194,7 @@
             <w:rStyle w:val="Hyperlink"/>
             <w:sz w:val="20"/>
           </w:rPr>
-          <w:t>del</w:t>
-        </w:r>
-        <w:r>
-          <w:rPr>
-            <w:rStyle w:val="Hyperlink"/>
-            <w:sz w:val="20"/>
-          </w:rPr>
-          <w:t>e</w:t>
-        </w:r>
-        <w:r>
-          <w:rPr>
-            <w:rStyle w:val="Hyperlink"/>
-            <w:sz w:val="20"/>
-          </w:rPr>
-          <w:t>te</w:t>
+          <w:t>delete</w:t>
         </w:r>
       </w:hyperlink>
       <w:r>
@@ -13454,19 +13185,7 @@
           <w:rPr>
             <w:rStyle w:val="Hyperlink"/>
           </w:rPr>
-          <w:t>SAVE com</w:t>
-        </w:r>
-        <w:r>
-          <w:rPr>
-            <w:rStyle w:val="Hyperlink"/>
-          </w:rPr>
-          <w:t>m</w:t>
-        </w:r>
-        <w:r>
-          <w:rPr>
-            <w:rStyle w:val="Hyperlink"/>
-          </w:rPr>
-          <w:t>and</w:t>
+          <w:t>SAVE command</w:t>
         </w:r>
       </w:hyperlink>
       <w:r>
@@ -18076,25 +17795,7 @@
         <w:rPr>
           <w:color w:val="0070C0"/>
         </w:rPr>
-        <w:t>scripts/finance/query00</w:t>
-      </w:r>
-      <w:r>
-        <w:rPr>
-          <w:color w:val="0070C0"/>
-        </w:rPr>
-        <w:t>2</w:t>
-      </w:r>
-      <w:r>
-        <w:rPr>
-          <w:color w:val="0070C0"/>
-        </w:rPr>
-        <w:t xml:space="preserve"> </w:t>
-      </w:r>
-      <w:r>
-        <w:rPr>
-          <w:color w:val="0070C0"/>
-        </w:rPr>
-        <w:t>1.5</w:t>
+        <w:t>scripts/finance/query002 1.5</w:t>
       </w:r>
     </w:p>
     <w:p>
@@ -18109,19 +17810,7 @@
         <w:rPr>
           <w:color w:val="0070C0"/>
         </w:rPr>
-        <w:t>scripts/finance/query00</w:t>
-      </w:r>
-      <w:r>
-        <w:rPr>
-          <w:color w:val="0070C0"/>
-        </w:rPr>
-        <w:t>3</w:t>
-      </w:r>
-      <w:r>
-        <w:rPr>
-          <w:color w:val="0070C0"/>
-        </w:rPr>
-        <w:t xml:space="preserve"> </w:t>
+        <w:t xml:space="preserve">scripts/finance/query003 </w:t>
       </w:r>
       <w:r>
         <w:rPr>
@@ -19128,27 +18817,7 @@
             <w:szCs w:val="21"/>
             <w:shd w:val="clear" w:color="auto" w:fill="FFFFFF"/>
           </w:rPr>
-          <w:t>ZIP co</w:t>
-        </w:r>
-        <w:r>
-          <w:rPr>
-            <w:rStyle w:val="Hyperlink"/>
-            <w:rFonts w:ascii="Arial" w:hAnsi="Arial" w:cs="Arial"/>
-            <w:sz w:val="21"/>
-            <w:szCs w:val="21"/>
-            <w:shd w:val="clear" w:color="auto" w:fill="FFFFFF"/>
-          </w:rPr>
-          <w:t>m</w:t>
-        </w:r>
-        <w:r>
-          <w:rPr>
-            <w:rStyle w:val="Hyperlink"/>
-            <w:rFonts w:ascii="Arial" w:hAnsi="Arial" w:cs="Arial"/>
-            <w:sz w:val="21"/>
-            <w:szCs w:val="21"/>
-            <w:shd w:val="clear" w:color="auto" w:fill="FFFFFF"/>
-          </w:rPr>
-          <w:t>mand</w:t>
+          <w:t>ZIP command</w:t>
         </w:r>
       </w:hyperlink>
       <w:r>
@@ -21048,10 +20717,7 @@
         <w:spacing w:after="0"/>
       </w:pPr>
       <w:r>
-        <w:t>The QUEUE statement can queue 1 SQL script</w:t>
-      </w:r>
-      <w:r>
-        <w:t>. Example:</w:t>
+        <w:t>The QUEUE statement can queue 1 SQL script. Example:</w:t>
       </w:r>
     </w:p>
     <w:p>
@@ -21073,10 +20739,7 @@
         <w:spacing w:after="0"/>
       </w:pPr>
       <w:r>
-        <w:t>The QUEUE statement can queue a pattern of queries</w:t>
-      </w:r>
-      <w:r>
-        <w:t>. Example:</w:t>
+        <w:t>The QUEUE statement can queue a pattern of queries. Example:</w:t>
       </w:r>
     </w:p>
     <w:p>
@@ -21098,10 +20761,7 @@
         <w:spacing w:after="0"/>
       </w:pPr>
       <w:r>
-        <w:t>The queue statement can specify a file of pipe delimited parameters for a single query with each delimited token substituted for :1, :2, :3 …</w:t>
-      </w:r>
-      <w:r>
-        <w:t>. Example:</w:t>
+        <w:t>The queue statement can specify a file of pipe delimited parameters for a single query with each delimited token substituted for :1, :2, :3 …. Example:</w:t>
       </w:r>
     </w:p>
     <w:p>
@@ -28600,19 +28260,7 @@
           <w:rPr>
             <w:rStyle w:val="Hyperlink"/>
           </w:rPr>
-          <w:t>an exa</w:t>
-        </w:r>
-        <w:r>
-          <w:rPr>
-            <w:rStyle w:val="Hyperlink"/>
-          </w:rPr>
-          <w:t>m</w:t>
-        </w:r>
-        <w:r>
-          <w:rPr>
-            <w:rStyle w:val="Hyperlink"/>
-          </w:rPr>
-          <w:t>ple</w:t>
+          <w:t>an example</w:t>
         </w:r>
       </w:hyperlink>
       <w:r>
@@ -28717,19 +28365,7 @@
           <w:rPr>
             <w:rStyle w:val="Hyperlink"/>
           </w:rPr>
-          <w:t>individual qu</w:t>
-        </w:r>
-        <w:r>
-          <w:rPr>
-            <w:rStyle w:val="Hyperlink"/>
-          </w:rPr>
-          <w:t>e</w:t>
-        </w:r>
-        <w:r>
-          <w:rPr>
-            <w:rStyle w:val="Hyperlink"/>
-          </w:rPr>
-          <w:t>ries</w:t>
+          <w:t>individual queries</w:t>
         </w:r>
       </w:hyperlink>
       <w:r>
@@ -30002,10 +29638,7 @@
     </w:p>
     <w:p>
       <w:r>
-        <w:t xml:space="preserve">This allows setting string variables that can be used in script logic and formulation of statements.  The </w:t>
-      </w:r>
-      <w:r>
-        <w:t>examples of usage:</w:t>
+        <w:t>This allows setting string variables that can be used in script logic and formulation of statements.  The examples of usage:</w:t>
       </w:r>
     </w:p>
     <w:p>
@@ -30026,13 +29659,7 @@
           <w:color w:val="0070C0"/>
         </w:rPr>
         <w:br/>
-        <w:t>read pass Enter the password for :user</w:t>
-      </w:r>
-      <w:r>
-        <w:rPr>
-          <w:color w:val="0070C0"/>
-        </w:rPr>
-        <w:t>:</w:t>
+        <w:t>read pass Enter the password for :user:</w:t>
       </w:r>
       <w:r>
         <w:rPr>
@@ -31668,15 +31295,7 @@
                                 <w:sz w:val="20"/>
                                 <w:szCs w:val="20"/>
                               </w:rPr>
-                              <w:t>Enter a number from the list above</w:t>
-                            </w:r>
-                            <w:r>
-                              <w:rPr>
-                                <w:rFonts w:ascii="Courier New" w:hAnsi="Courier New" w:cs="Courier New"/>
-                                <w:sz w:val="20"/>
-                                <w:szCs w:val="20"/>
-                              </w:rPr>
-                              <w:t xml:space="preserve">:  </w:t>
+                              <w:t xml:space="preserve">Enter a number from the list above:  </w:t>
                             </w:r>
                           </w:p>
                         </w:txbxContent>
@@ -31964,15 +31583,7 @@
                           <w:sz w:val="20"/>
                           <w:szCs w:val="20"/>
                         </w:rPr>
-                        <w:t>Enter a number from the list above</w:t>
-                      </w:r>
-                      <w:r>
-                        <w:rPr>
-                          <w:rFonts w:ascii="Courier New" w:hAnsi="Courier New" w:cs="Courier New"/>
-                          <w:sz w:val="20"/>
-                          <w:szCs w:val="20"/>
-                        </w:rPr>
-                        <w:t xml:space="preserve">:  </w:t>
+                        <w:t xml:space="preserve">Enter a number from the list above:  </w:t>
                       </w:r>
                     </w:p>
                   </w:txbxContent>
@@ -32936,37 +32547,7 @@
     </w:p>
     <w:p>
       <w:r>
-        <w:t>CLASS  [class-name-of-JDBC-driver]</w:t>
-      </w:r>
-      <w:r>
-        <w:t xml:space="preserve"> </w:t>
-      </w:r>
-      <w:r>
-        <w:t xml:space="preserve"> [</w:t>
-      </w:r>
-      <w:r>
-        <w:t>JDBC Protocol</w:t>
-      </w:r>
-      <w:r>
-        <w:t>]</w:t>
-      </w:r>
-      <w:r>
-        <w:t xml:space="preserve">  </w:t>
-      </w:r>
-      <w:r>
-        <w:t>[</w:t>
-      </w:r>
-      <w:r>
-        <w:t>JDBC driver file name(s)</w:t>
-      </w:r>
-      <w:r>
-        <w:t xml:space="preserve"> | </w:t>
-      </w:r>
-      <w:r>
-        <w:t>path search</w:t>
-      </w:r>
-      <w:r>
-        <w:t xml:space="preserve"> ]</w:t>
+        <w:t>CLASS  [class-name-of-JDBC-driver]  [JDBC Protocol]  [JDBC driver file name(s) | path search ]</w:t>
       </w:r>
     </w:p>
     <w:p>
@@ -33075,61 +32656,7 @@
         <w:rPr>
           <w:color w:val="0070C0"/>
         </w:rPr>
-        <w:t xml:space="preserve">db  </w:t>
-      </w:r>
-      <w:r>
-        <w:rPr>
-          <w:color w:val="0070C0"/>
-        </w:rPr>
-        <w:t>[db-alias-name]</w:t>
-      </w:r>
-      <w:r>
-        <w:rPr>
-          <w:color w:val="0070C0"/>
-        </w:rPr>
-        <w:t xml:space="preserve"> </w:t>
-      </w:r>
-      <w:r>
-        <w:rPr>
-          <w:color w:val="0070C0"/>
-        </w:rPr>
-        <w:t xml:space="preserve"> [jdbc-</w:t>
-      </w:r>
-      <w:r>
-        <w:rPr>
-          <w:color w:val="0070C0"/>
-        </w:rPr>
-        <w:t>protocol</w:t>
-      </w:r>
-      <w:r>
-        <w:rPr>
-          <w:color w:val="0070C0"/>
-        </w:rPr>
-        <w:t xml:space="preserve">]://[IP or URL of server] </w:t>
-      </w:r>
-      <w:r>
-        <w:rPr>
-          <w:color w:val="0070C0"/>
-        </w:rPr>
-        <w:t xml:space="preserve"> </w:t>
-      </w:r>
-      <w:r>
-        <w:rPr>
-          <w:color w:val="0070C0"/>
-        </w:rPr>
-        <w:t>{username}</w:t>
-      </w:r>
-      <w:r>
-        <w:rPr>
-          <w:color w:val="0070C0"/>
-        </w:rPr>
-        <w:t xml:space="preserve"> </w:t>
-      </w:r>
-      <w:r>
-        <w:rPr>
-          <w:color w:val="0070C0"/>
-        </w:rPr>
-        <w:t xml:space="preserve"> {password}}</w:t>
+        <w:t>db  [db-alias-name]  [jdbc-protocol]://[IP or URL of server]  {username}  {password}}</w:t>
       </w:r>
     </w:p>
     <w:p>
@@ -33150,13 +32677,7 @@
         <w:rPr>
           <w:color w:val="0070C0"/>
         </w:rPr>
-        <w:t>D</w:t>
-      </w:r>
-      <w:r>
-        <w:rPr>
-          <w:color w:val="0070C0"/>
-        </w:rPr>
-        <w:t>b</w:t>
+        <w:t>Db</w:t>
       </w:r>
       <w:r>
         <w:rPr>
@@ -33432,14 +32953,7 @@
           <w:i/>
           <w:iCs/>
         </w:rPr>
-        <w:t xml:space="preserve"> </w:t>
-      </w:r>
-      <w:r>
-        <w:rPr>
-          <w:i/>
-          <w:iCs/>
-        </w:rPr>
-        <w:t>The last statement above says there are 5 usernames from acme_lte01 to acme_lte05 and there will be 10 total concurrent sessions, so each username will be logged on twice. Issue HELP WORKER for details)</w:t>
+        <w:t xml:space="preserve"> The last statement above says there are 5 usernames from acme_lte01 to acme_lte05 and there will be 10 total concurrent sessions, so each username will be logged on twice. Issue HELP WORKER for details)</w:t>
       </w:r>
     </w:p>
     <w:p>
@@ -33860,13 +33374,7 @@
         <w:rPr>
           <w:color w:val="0070C0"/>
         </w:rPr>
-        <w:t xml:space="preserve">after_note  </w:t>
-      </w:r>
-      <w:r>
-        <w:rPr>
-          <w:color w:val="0070C0"/>
-        </w:rPr>
-        <w:t>run  [“sql”  db-alias-name  …query …  | “os” … os command and parameter</w:t>
+        <w:t>after_note  run  [“sql”  db-alias-name  …query …  | “os” … os command and parameter</w:t>
       </w:r>
       <w:r>
         <w:rPr>
@@ -33904,31 +33412,7 @@
         <w:rPr>
           <w:color w:val="0070C0"/>
         </w:rPr>
-        <w:t xml:space="preserve">after_note sql </w:t>
-      </w:r>
-      <w:r>
-        <w:rPr>
-          <w:color w:val="0070C0"/>
-        </w:rPr>
-        <w:t xml:space="preserve">mydbms </w:t>
-      </w:r>
-      <w:r>
-        <w:rPr>
-          <w:color w:val="0070C0"/>
-        </w:rPr>
-        <w:t xml:space="preserve">update </w:t>
-      </w:r>
-      <w:r>
-        <w:rPr>
-          <w:color w:val="0070C0"/>
-        </w:rPr>
-        <w:t>acme_benchmark</w:t>
-      </w:r>
-      <w:r>
-        <w:rPr>
-          <w:color w:val="0070C0"/>
-        </w:rPr>
-        <w:t>.testtracking set runnotes=':note' where runid = :runid;</w:t>
+        <w:t>after_note sql mydbms update acme_benchmark.testtracking set runnotes=':note' where runid = :runid;</w:t>
       </w:r>
     </w:p>
     <w:p>
@@ -33967,37 +33451,7 @@
         <w:rPr>
           <w:color w:val="0070C0"/>
         </w:rPr>
-        <w:t xml:space="preserve">  </w:t>
-      </w:r>
-      <w:r>
-        <w:rPr>
-          <w:color w:val="0070C0"/>
-        </w:rPr>
-        <w:t xml:space="preserve"> [work-directory-name]</w:t>
-      </w:r>
-      <w:r>
-        <w:rPr>
-          <w:color w:val="0070C0"/>
-        </w:rPr>
-        <w:t xml:space="preserve"> </w:t>
-      </w:r>
-      <w:r>
-        <w:rPr>
-          <w:color w:val="0070C0"/>
-        </w:rPr>
-        <w:t xml:space="preserve"> [logs-directory-name] </w:t>
-      </w:r>
-      <w:r>
-        <w:rPr>
-          <w:color w:val="0070C0"/>
-        </w:rPr>
-        <w:t xml:space="preserve"> </w:t>
-      </w:r>
-      <w:r>
-        <w:rPr>
-          <w:color w:val="0070C0"/>
-        </w:rPr>
-        <w:t>{erase}</w:t>
+        <w:t xml:space="preserve">   [work-directory-name]  [logs-directory-name]  {erase}</w:t>
       </w:r>
     </w:p>
     <w:p>
@@ -34064,10 +33518,7 @@
         </w:sectPr>
       </w:pPr>
       <w:r>
-        <w:t xml:space="preserve">Hint: Use “trace clear” at the end of tdbench.tdb to clear the setup statement so they don’t end up as the first rows in TestTrackingLog for the first test executed in a TdBench session. </w:t>
-      </w:r>
-      <w:r>
-        <w:t>.</w:t>
+        <w:t>Hint: Use “trace clear” at the end of tdbench.tdb to clear the setup statement so they don’t end up as the first rows in TestTrackingLog for the first test executed in a TdBench session. .</w:t>
       </w:r>
     </w:p>
     <w:p>

</xml_diff>